<commit_message>
Reporte: Inspección - 20-GC-001
</commit_message>
<xml_diff>
--- a/Historial_Informes/20-GC-001/Informe_Inspección_20-GC-001_23_de_febrero_de_2026.docx
+++ b/Historial_Informes/20-GC-001/Informe_Inspección_20-GC-001_23_de_febrero_de_2026.docx
@@ -196,7 +196,7 @@
           <w:vertAlign w:val="baseline"/>
           <w:rtl w:val="0"/>
         </w:rPr>
-        <w:t xml:space="preserve">Contacto: </w:t>
+        <w:t xml:space="preserve">Contacto: Lorena Rojas</w:t>
       </w:r>
     </w:p>
     <w:p>
@@ -4479,7 +4479,7 @@
           <w:vertAlign w:val="baseline"/>
           <w:rtl w:val="0"/>
         </w:rPr>
-        <w:t xml:space="preserve">Firmado por  el 23 de febrero de 2026 (Being duly </w:t>
+        <w:t xml:space="preserve">Firmado por Lorena Rojas el 23 de febrero de 2026 (Being duly </w:t>
       </w:r>
       <w:r>
         <w:rPr>

</xml_diff>